<commit_message>
updated pdf and docx to inclue table
</commit_message>
<xml_diff>
--- a/Assignment2/assignment2.docx
+++ b/Assignment2/assignment2.docx
@@ -38,6 +38,842 @@
           <w:sz w:val="28"/>
           <w:szCs w:val="28"/>
           <w:u w:val="single"/>
+          <w:lang w:val="en-US"/>
+        </w:rPr>
+      </w:pPr>
+    </w:p>
+    <w:p>
+      <w:pPr>
+        <w:bidi/>
+        <w:rPr>
+          <w:rFonts w:eastAsiaTheme="minorEastAsia"/>
+          <w:rtl/>
+          <w:lang w:val="en-US"/>
+        </w:rPr>
+      </w:pPr>
+      <w:r>
+        <w:rPr>
+          <w:rFonts w:eastAsiaTheme="minorEastAsia" w:hint="cs"/>
+          <w:b/>
+          <w:bCs/>
+          <w:u w:val="single"/>
+          <w:rtl/>
+          <w:lang w:val="en-US"/>
+        </w:rPr>
+        <w:t>שאלה 1:</w:t>
+      </w:r>
+    </w:p>
+    <w:p>
+      <w:pPr>
+        <w:pStyle w:val="ListParagraph"/>
+        <w:numPr>
+          <w:ilvl w:val="0"/>
+          <w:numId w:val="5"/>
+        </w:numPr>
+        <w:bidi/>
+        <w:rPr>
+          <w:rFonts w:eastAsiaTheme="minorEastAsia"/>
+          <w:lang w:val="en-US"/>
+        </w:rPr>
+      </w:pPr>
+      <w:r>
+        <w:rPr>
+          <w:rFonts w:eastAsiaTheme="minorEastAsia" w:hint="cs"/>
+          <w:rtl/>
+          <w:lang w:val="en-US"/>
+        </w:rPr>
+        <w:t xml:space="preserve">שיטת החצייה עם </w:t>
+      </w:r>
+      <m:oMath>
+        <m:r>
+          <w:rPr>
+            <w:rFonts w:ascii="Cambria Math" w:eastAsiaTheme="minorEastAsia" w:hAnsi="Cambria Math" w:hint="cs"/>
+            <w:lang w:val="en-US"/>
+          </w:rPr>
+          <m:t>tolerance=</m:t>
+        </m:r>
+        <m:sSup>
+          <m:sSupPr>
+            <m:ctrlPr>
+              <w:rPr>
+                <w:rFonts w:ascii="Cambria Math" w:eastAsiaTheme="minorEastAsia" w:hAnsi="Cambria Math"/>
+                <w:i/>
+                <w:lang w:val="en-US"/>
+              </w:rPr>
+            </m:ctrlPr>
+          </m:sSupPr>
+          <m:e>
+            <m:r>
+              <w:rPr>
+                <w:rFonts w:ascii="Cambria Math" w:eastAsiaTheme="minorEastAsia" w:hAnsi="Cambria Math" w:hint="cs"/>
+                <w:lang w:val="en-US"/>
+              </w:rPr>
+              <m:t>10</m:t>
+            </m:r>
+            <m:ctrlPr>
+              <w:rPr>
+                <w:rFonts w:ascii="Cambria Math" w:eastAsiaTheme="minorEastAsia" w:hAnsi="Cambria Math" w:hint="cs"/>
+                <w:i/>
+                <w:lang w:val="en-US"/>
+              </w:rPr>
+            </m:ctrlPr>
+          </m:e>
+          <m:sup>
+            <m:r>
+              <w:rPr>
+                <w:rFonts w:ascii="Cambria Math" w:eastAsiaTheme="minorEastAsia" w:hAnsi="Cambria Math" w:hint="cs"/>
+                <w:lang w:val="en-US"/>
+              </w:rPr>
+              <m:t>-8</m:t>
+            </m:r>
+          </m:sup>
+        </m:sSup>
+      </m:oMath>
+      <w:r>
+        <w:rPr>
+          <w:rFonts w:eastAsiaTheme="minorEastAsia" w:hint="cs"/>
+          <w:rtl/>
+          <w:lang w:val="en-US"/>
+        </w:rPr>
+        <w:t xml:space="preserve"> יצא לנו </w:t>
+      </w:r>
+      <w:r>
+        <w:rPr>
+          <w:rFonts w:eastAsiaTheme="minorEastAsia" w:cs="Arial"/>
+          <w:rtl/>
+          <w:lang w:val="en-US"/>
+        </w:rPr>
+        <w:t>1.8349351603537798</w:t>
+      </w:r>
+      <w:r>
+        <w:rPr>
+          <w:rFonts w:eastAsiaTheme="minorEastAsia" w:cs="Arial" w:hint="cs"/>
+          <w:rtl/>
+          <w:lang w:val="en-US"/>
+        </w:rPr>
+        <w:t xml:space="preserve"> לאחר 28 </w:t>
+      </w:r>
+      <w:proofErr w:type="spellStart"/>
+      <w:r>
+        <w:rPr>
+          <w:rFonts w:eastAsiaTheme="minorEastAsia" w:cs="Arial" w:hint="cs"/>
+          <w:rtl/>
+          <w:lang w:val="en-US"/>
+        </w:rPr>
+        <w:t>איטרציות</w:t>
+      </w:r>
+      <w:proofErr w:type="spellEnd"/>
+      <w:r>
+        <w:rPr>
+          <w:rFonts w:eastAsiaTheme="minorEastAsia" w:cs="Arial" w:hint="cs"/>
+          <w:rtl/>
+          <w:lang w:val="en-US"/>
+        </w:rPr>
+        <w:t>.</w:t>
+      </w:r>
+    </w:p>
+    <w:p>
+      <w:pPr>
+        <w:pStyle w:val="ListParagraph"/>
+        <w:numPr>
+          <w:ilvl w:val="0"/>
+          <w:numId w:val="5"/>
+        </w:numPr>
+        <w:bidi/>
+        <w:rPr>
+          <w:rFonts w:eastAsiaTheme="minorEastAsia"/>
+          <w:lang w:val="en-US"/>
+        </w:rPr>
+      </w:pPr>
+      <w:r>
+        <w:rPr>
+          <w:rFonts w:eastAsiaTheme="minorEastAsia" w:cs="Arial" w:hint="cs"/>
+          <w:rtl/>
+          <w:lang w:val="en-US"/>
+        </w:rPr>
+        <w:t xml:space="preserve">השוואה במספר </w:t>
+      </w:r>
+      <w:proofErr w:type="spellStart"/>
+      <w:r>
+        <w:rPr>
+          <w:rFonts w:eastAsiaTheme="minorEastAsia" w:cs="Arial" w:hint="cs"/>
+          <w:rtl/>
+          <w:lang w:val="en-US"/>
+        </w:rPr>
+        <w:t>האיטרציות</w:t>
+      </w:r>
+      <w:proofErr w:type="spellEnd"/>
+      <w:r>
+        <w:rPr>
+          <w:rFonts w:eastAsiaTheme="minorEastAsia" w:cs="Arial" w:hint="cs"/>
+          <w:rtl/>
+          <w:lang w:val="en-US"/>
+        </w:rPr>
+        <w:t xml:space="preserve"> כתלות </w:t>
+      </w:r>
+      <w:proofErr w:type="spellStart"/>
+      <w:r>
+        <w:rPr>
+          <w:rFonts w:eastAsiaTheme="minorEastAsia" w:cs="Arial" w:hint="cs"/>
+          <w:rtl/>
+          <w:lang w:val="en-US"/>
+        </w:rPr>
+        <w:t>בd</w:t>
+      </w:r>
+      <w:proofErr w:type="spellEnd"/>
+      <w:r>
+        <w:rPr>
+          <w:rFonts w:eastAsiaTheme="minorEastAsia" w:cs="Arial" w:hint="cs"/>
+          <w:rtl/>
+          <w:lang w:val="en-US"/>
+        </w:rPr>
+        <w:t xml:space="preserve"> כאשר מחפשים בשיטת החצייה </w:t>
+      </w:r>
+      <w:proofErr w:type="spellStart"/>
+      <w:r>
+        <w:rPr>
+          <w:rFonts w:eastAsiaTheme="minorEastAsia" w:cs="Arial" w:hint="cs"/>
+          <w:rtl/>
+          <w:lang w:val="en-US"/>
+        </w:rPr>
+        <w:t>ורגולר</w:t>
+      </w:r>
+      <w:proofErr w:type="spellEnd"/>
+      <w:r>
+        <w:rPr>
+          <w:rFonts w:eastAsiaTheme="minorEastAsia" w:cs="Arial" w:hint="cs"/>
+          <w:rtl/>
+          <w:lang w:val="en-US"/>
+        </w:rPr>
+        <w:t xml:space="preserve"> פולסי קירוב לתוצאה של סעיף א׳:</w:t>
+      </w:r>
+    </w:p>
+    <w:p>
+      <w:pPr>
+        <w:bidi/>
+        <w:rPr>
+          <w:rFonts w:eastAsiaTheme="minorEastAsia"/>
+          <w:rtl/>
+          <w:lang w:val="en-US"/>
+        </w:rPr>
+      </w:pPr>
+    </w:p>
+    <w:tbl>
+      <w:tblPr>
+        <w:tblStyle w:val="TableGrid"/>
+        <w:bidiVisual/>
+        <w:tblW w:w="0" w:type="auto"/>
+        <w:tblInd w:w="360" w:type="dxa"/>
+        <w:tblLook w:val="04A0" w:firstRow="1" w:lastRow="0" w:firstColumn="1" w:lastColumn="0" w:noHBand="0" w:noVBand="1"/>
+      </w:tblPr>
+      <w:tblGrid>
+        <w:gridCol w:w="2978"/>
+        <w:gridCol w:w="3008"/>
+        <w:gridCol w:w="3004"/>
+      </w:tblGrid>
+      <w:tr>
+        <w:tc>
+          <w:tcPr>
+            <w:tcW w:w="3116" w:type="dxa"/>
+          </w:tcPr>
+          <w:p>
+            <w:pPr>
+              <w:jc w:val="center"/>
+              <w:rPr>
+                <w:rFonts w:eastAsiaTheme="minorEastAsia"/>
+                <w:rtl/>
+                <w:lang w:val="en-US"/>
+              </w:rPr>
+            </w:pPr>
+            <w:r>
+              <w:rPr>
+                <w:rFonts w:eastAsiaTheme="minorEastAsia" w:hint="cs"/>
+                <w:rtl/>
+                <w:lang w:val="en-US"/>
+              </w:rPr>
+              <w:t>d</w:t>
+            </w:r>
+          </w:p>
+        </w:tc>
+        <w:tc>
+          <w:tcPr>
+            <w:tcW w:w="3117" w:type="dxa"/>
+          </w:tcPr>
+          <w:p>
+            <w:pPr>
+              <w:bidi/>
+              <w:jc w:val="center"/>
+              <w:rPr>
+                <w:rFonts w:eastAsiaTheme="minorEastAsia"/>
+                <w:rtl/>
+                <w:lang w:val="en-US"/>
+              </w:rPr>
+            </w:pPr>
+            <w:r>
+              <w:rPr>
+                <w:rFonts w:eastAsiaTheme="minorEastAsia" w:hint="cs"/>
+                <w:rtl/>
+                <w:lang w:val="en-US"/>
+              </w:rPr>
+              <w:t>חצייה (</w:t>
+            </w:r>
+            <w:r>
+              <w:rPr>
+                <w:rFonts w:eastAsiaTheme="minorEastAsia" w:hint="cs"/>
+                <w:rtl/>
+                <w:lang w:val="en-US"/>
+              </w:rPr>
+              <w:t>קרוב</w:t>
+            </w:r>
+            <w:r>
+              <w:rPr>
+                <w:rFonts w:eastAsiaTheme="minorEastAsia" w:hint="cs"/>
+                <w:rtl/>
+                <w:lang w:val="en-US"/>
+              </w:rPr>
+              <w:t xml:space="preserve"> של</w:t>
+            </w:r>
+            <w:r>
+              <w:rPr>
+                <w:rFonts w:eastAsiaTheme="minorEastAsia" w:hint="cs"/>
+                <w:rtl/>
+                <w:lang w:val="en-US"/>
+              </w:rPr>
+              <w:t xml:space="preserve"> </w:t>
+            </w:r>
+            <m:oMath>
+              <m:r>
+                <w:rPr>
+                  <w:rFonts w:ascii="Cambria Math" w:eastAsiaTheme="minorEastAsia" w:hAnsi="Cambria Math" w:hint="cs"/>
+                  <w:lang w:val="en-US"/>
+                </w:rPr>
+                <m:t>10^d</m:t>
+              </m:r>
+            </m:oMath>
+            <w:r>
+              <w:rPr>
+                <w:rFonts w:eastAsiaTheme="minorEastAsia" w:hint="cs"/>
+                <w:rtl/>
+                <w:lang w:val="en-US"/>
+              </w:rPr>
+              <w:t xml:space="preserve"> לשורש האמיתי</w:t>
+            </w:r>
+            <w:r>
+              <w:rPr>
+                <w:rFonts w:eastAsiaTheme="minorEastAsia" w:hint="cs"/>
+                <w:rtl/>
+                <w:lang w:val="en-US"/>
+              </w:rPr>
+              <w:t>)</w:t>
+            </w:r>
+          </w:p>
+        </w:tc>
+        <w:tc>
+          <w:tcPr>
+            <w:tcW w:w="3117" w:type="dxa"/>
+          </w:tcPr>
+          <w:p>
+            <w:pPr>
+              <w:bidi/>
+              <w:jc w:val="center"/>
+              <w:rPr>
+                <w:rFonts w:eastAsiaTheme="minorEastAsia"/>
+                <w:rtl/>
+                <w:lang w:val="en-US"/>
+              </w:rPr>
+            </w:pPr>
+            <w:proofErr w:type="spellStart"/>
+            <w:r>
+              <w:rPr>
+                <w:rFonts w:eastAsiaTheme="minorEastAsia" w:hint="cs"/>
+                <w:rtl/>
+                <w:lang w:val="en-US"/>
+              </w:rPr>
+              <w:t>רגולר</w:t>
+            </w:r>
+            <w:proofErr w:type="spellEnd"/>
+            <w:r>
+              <w:rPr>
+                <w:rFonts w:eastAsiaTheme="minorEastAsia" w:hint="cs"/>
+                <w:rtl/>
+                <w:lang w:val="en-US"/>
+              </w:rPr>
+              <w:t xml:space="preserve"> פולסי (לקירוב של סעיף א׳)</w:t>
+            </w:r>
+          </w:p>
+        </w:tc>
+      </w:tr>
+      <w:tr>
+        <w:tc>
+          <w:tcPr>
+            <w:tcW w:w="3116" w:type="dxa"/>
+          </w:tcPr>
+          <w:p>
+            <w:pPr>
+              <w:jc w:val="center"/>
+              <w:rPr>
+                <w:rFonts w:eastAsiaTheme="minorEastAsia"/>
+                <w:rtl/>
+                <w:lang w:val="en-US"/>
+              </w:rPr>
+            </w:pPr>
+            <w:r>
+              <w:rPr>
+                <w:rFonts w:eastAsiaTheme="minorEastAsia" w:hint="cs"/>
+                <w:rtl/>
+                <w:lang w:val="en-US"/>
+              </w:rPr>
+              <w:t>1-</w:t>
+            </w:r>
+          </w:p>
+        </w:tc>
+        <w:tc>
+          <w:tcPr>
+            <w:tcW w:w="3117" w:type="dxa"/>
+          </w:tcPr>
+          <w:p>
+            <w:pPr>
+              <w:bidi/>
+              <w:jc w:val="center"/>
+              <w:rPr>
+                <w:rFonts w:eastAsiaTheme="minorEastAsia"/>
+                <w:rtl/>
+                <w:lang w:val="en-US"/>
+              </w:rPr>
+            </w:pPr>
+            <w:r>
+              <w:rPr>
+                <w:rFonts w:eastAsiaTheme="minorEastAsia" w:hint="cs"/>
+                <w:rtl/>
+                <w:lang w:val="en-US"/>
+              </w:rPr>
+              <w:t>5</w:t>
+            </w:r>
+          </w:p>
+        </w:tc>
+        <w:tc>
+          <w:tcPr>
+            <w:tcW w:w="3117" w:type="dxa"/>
+          </w:tcPr>
+          <w:p>
+            <w:pPr>
+              <w:bidi/>
+              <w:jc w:val="center"/>
+              <w:rPr>
+                <w:rFonts w:eastAsiaTheme="minorEastAsia"/>
+                <w:rtl/>
+                <w:lang w:val="en-US"/>
+              </w:rPr>
+            </w:pPr>
+            <w:r>
+              <w:rPr>
+                <w:rFonts w:eastAsiaTheme="minorEastAsia" w:hint="cs"/>
+                <w:rtl/>
+                <w:lang w:val="en-US"/>
+              </w:rPr>
+              <w:t>7</w:t>
+            </w:r>
+          </w:p>
+        </w:tc>
+      </w:tr>
+      <w:tr>
+        <w:tc>
+          <w:tcPr>
+            <w:tcW w:w="3116" w:type="dxa"/>
+          </w:tcPr>
+          <w:p>
+            <w:pPr>
+              <w:jc w:val="center"/>
+              <w:rPr>
+                <w:rFonts w:eastAsiaTheme="minorEastAsia"/>
+                <w:rtl/>
+                <w:lang w:val="en-US"/>
+              </w:rPr>
+            </w:pPr>
+            <w:r>
+              <w:rPr>
+                <w:rFonts w:eastAsiaTheme="minorEastAsia" w:hint="cs"/>
+                <w:rtl/>
+                <w:lang w:val="en-US"/>
+              </w:rPr>
+              <w:t>2-</w:t>
+            </w:r>
+          </w:p>
+        </w:tc>
+        <w:tc>
+          <w:tcPr>
+            <w:tcW w:w="3117" w:type="dxa"/>
+          </w:tcPr>
+          <w:p>
+            <w:pPr>
+              <w:bidi/>
+              <w:jc w:val="center"/>
+              <w:rPr>
+                <w:rFonts w:eastAsiaTheme="minorEastAsia"/>
+                <w:rtl/>
+                <w:lang w:val="en-US"/>
+              </w:rPr>
+            </w:pPr>
+            <w:r>
+              <w:rPr>
+                <w:rFonts w:eastAsiaTheme="minorEastAsia" w:hint="cs"/>
+                <w:rtl/>
+                <w:lang w:val="en-US"/>
+              </w:rPr>
+              <w:t>8</w:t>
+            </w:r>
+          </w:p>
+        </w:tc>
+        <w:tc>
+          <w:tcPr>
+            <w:tcW w:w="3117" w:type="dxa"/>
+          </w:tcPr>
+          <w:p>
+            <w:pPr>
+              <w:bidi/>
+              <w:jc w:val="center"/>
+              <w:rPr>
+                <w:rFonts w:eastAsiaTheme="minorEastAsia"/>
+                <w:rtl/>
+                <w:lang w:val="en-US"/>
+              </w:rPr>
+            </w:pPr>
+            <w:r>
+              <w:rPr>
+                <w:rFonts w:eastAsiaTheme="minorEastAsia" w:hint="cs"/>
+                <w:rtl/>
+                <w:lang w:val="en-US"/>
+              </w:rPr>
+              <w:t>9</w:t>
+            </w:r>
+          </w:p>
+        </w:tc>
+      </w:tr>
+      <w:tr>
+        <w:tc>
+          <w:tcPr>
+            <w:tcW w:w="3116" w:type="dxa"/>
+          </w:tcPr>
+          <w:p>
+            <w:pPr>
+              <w:jc w:val="center"/>
+              <w:rPr>
+                <w:rFonts w:eastAsiaTheme="minorEastAsia"/>
+                <w:rtl/>
+                <w:lang w:val="en-US"/>
+              </w:rPr>
+            </w:pPr>
+            <w:r>
+              <w:rPr>
+                <w:rFonts w:eastAsiaTheme="minorEastAsia" w:hint="cs"/>
+                <w:rtl/>
+                <w:lang w:val="en-US"/>
+              </w:rPr>
+              <w:t>3-</w:t>
+            </w:r>
+          </w:p>
+        </w:tc>
+        <w:tc>
+          <w:tcPr>
+            <w:tcW w:w="3117" w:type="dxa"/>
+          </w:tcPr>
+          <w:p>
+            <w:pPr>
+              <w:bidi/>
+              <w:jc w:val="center"/>
+              <w:rPr>
+                <w:rFonts w:eastAsiaTheme="minorEastAsia"/>
+                <w:rtl/>
+                <w:lang w:val="en-US"/>
+              </w:rPr>
+            </w:pPr>
+            <w:r>
+              <w:rPr>
+                <w:rFonts w:eastAsiaTheme="minorEastAsia" w:hint="cs"/>
+                <w:rtl/>
+                <w:lang w:val="en-US"/>
+              </w:rPr>
+              <w:t>12</w:t>
+            </w:r>
+          </w:p>
+        </w:tc>
+        <w:tc>
+          <w:tcPr>
+            <w:tcW w:w="3117" w:type="dxa"/>
+          </w:tcPr>
+          <w:p>
+            <w:pPr>
+              <w:bidi/>
+              <w:jc w:val="center"/>
+              <w:rPr>
+                <w:rFonts w:eastAsiaTheme="minorEastAsia"/>
+                <w:rtl/>
+                <w:lang w:val="en-US"/>
+              </w:rPr>
+            </w:pPr>
+            <w:r>
+              <w:rPr>
+                <w:rFonts w:eastAsiaTheme="minorEastAsia" w:hint="cs"/>
+                <w:rtl/>
+                <w:lang w:val="en-US"/>
+              </w:rPr>
+              <w:t>11</w:t>
+            </w:r>
+          </w:p>
+        </w:tc>
+      </w:tr>
+      <w:tr>
+        <w:tc>
+          <w:tcPr>
+            <w:tcW w:w="3116" w:type="dxa"/>
+          </w:tcPr>
+          <w:p>
+            <w:pPr>
+              <w:jc w:val="center"/>
+              <w:rPr>
+                <w:rFonts w:eastAsiaTheme="minorEastAsia"/>
+                <w:rtl/>
+                <w:lang w:val="en-US"/>
+              </w:rPr>
+            </w:pPr>
+            <w:r>
+              <w:rPr>
+                <w:rFonts w:eastAsiaTheme="minorEastAsia" w:hint="cs"/>
+                <w:rtl/>
+                <w:lang w:val="en-US"/>
+              </w:rPr>
+              <w:t>4-</w:t>
+            </w:r>
+          </w:p>
+        </w:tc>
+        <w:tc>
+          <w:tcPr>
+            <w:tcW w:w="3117" w:type="dxa"/>
+          </w:tcPr>
+          <w:p>
+            <w:pPr>
+              <w:bidi/>
+              <w:jc w:val="center"/>
+              <w:rPr>
+                <w:rFonts w:eastAsiaTheme="minorEastAsia"/>
+                <w:rtl/>
+                <w:lang w:val="en-US"/>
+              </w:rPr>
+            </w:pPr>
+            <w:r>
+              <w:rPr>
+                <w:rFonts w:eastAsiaTheme="minorEastAsia" w:hint="cs"/>
+                <w:rtl/>
+                <w:lang w:val="en-US"/>
+              </w:rPr>
+              <w:t>15</w:t>
+            </w:r>
+          </w:p>
+        </w:tc>
+        <w:tc>
+          <w:tcPr>
+            <w:tcW w:w="3117" w:type="dxa"/>
+          </w:tcPr>
+          <w:p>
+            <w:pPr>
+              <w:bidi/>
+              <w:jc w:val="center"/>
+              <w:rPr>
+                <w:rFonts w:eastAsiaTheme="minorEastAsia"/>
+                <w:rtl/>
+                <w:lang w:val="en-US"/>
+              </w:rPr>
+            </w:pPr>
+            <w:r>
+              <w:rPr>
+                <w:rFonts w:eastAsiaTheme="minorEastAsia" w:hint="cs"/>
+                <w:rtl/>
+                <w:lang w:val="en-US"/>
+              </w:rPr>
+              <w:t>14</w:t>
+            </w:r>
+          </w:p>
+        </w:tc>
+      </w:tr>
+      <w:tr>
+        <w:tc>
+          <w:tcPr>
+            <w:tcW w:w="3116" w:type="dxa"/>
+          </w:tcPr>
+          <w:p>
+            <w:pPr>
+              <w:jc w:val="center"/>
+              <w:rPr>
+                <w:rFonts w:eastAsiaTheme="minorEastAsia"/>
+                <w:rtl/>
+                <w:lang w:val="en-US"/>
+              </w:rPr>
+            </w:pPr>
+            <w:r>
+              <w:rPr>
+                <w:rFonts w:eastAsiaTheme="minorEastAsia" w:hint="cs"/>
+                <w:rtl/>
+                <w:lang w:val="en-US"/>
+              </w:rPr>
+              <w:t>5-</w:t>
+            </w:r>
+          </w:p>
+        </w:tc>
+        <w:tc>
+          <w:tcPr>
+            <w:tcW w:w="3117" w:type="dxa"/>
+          </w:tcPr>
+          <w:p>
+            <w:pPr>
+              <w:bidi/>
+              <w:jc w:val="center"/>
+              <w:rPr>
+                <w:rFonts w:eastAsiaTheme="minorEastAsia"/>
+                <w:rtl/>
+                <w:lang w:val="en-US"/>
+              </w:rPr>
+            </w:pPr>
+            <w:r>
+              <w:rPr>
+                <w:rFonts w:eastAsiaTheme="minorEastAsia" w:hint="cs"/>
+                <w:rtl/>
+                <w:lang w:val="en-US"/>
+              </w:rPr>
+              <w:t>18</w:t>
+            </w:r>
+          </w:p>
+        </w:tc>
+        <w:tc>
+          <w:tcPr>
+            <w:tcW w:w="3117" w:type="dxa"/>
+          </w:tcPr>
+          <w:p>
+            <w:pPr>
+              <w:bidi/>
+              <w:jc w:val="center"/>
+              <w:rPr>
+                <w:rFonts w:eastAsiaTheme="minorEastAsia"/>
+                <w:rtl/>
+                <w:lang w:val="en-US"/>
+              </w:rPr>
+            </w:pPr>
+            <w:r>
+              <w:rPr>
+                <w:rFonts w:eastAsiaTheme="minorEastAsia" w:hint="cs"/>
+                <w:rtl/>
+                <w:lang w:val="en-US"/>
+              </w:rPr>
+              <w:t>16</w:t>
+            </w:r>
+          </w:p>
+        </w:tc>
+      </w:tr>
+    </w:tbl>
+    <w:p>
+      <w:pPr>
+        <w:bidi/>
+        <w:ind w:left="360"/>
+        <w:rPr>
+          <w:rFonts w:eastAsiaTheme="minorEastAsia"/>
+          <w:rtl/>
+          <w:lang w:val="en-US"/>
+        </w:rPr>
+      </w:pPr>
+    </w:p>
+    <w:p>
+      <w:pPr>
+        <w:bidi/>
+        <w:rPr>
+          <w:rFonts w:eastAsiaTheme="minorEastAsia"/>
+          <w:rtl/>
+          <w:lang w:val="en-US"/>
+        </w:rPr>
+      </w:pPr>
+    </w:p>
+    <w:p>
+      <w:pPr>
+        <w:bidi/>
+        <w:rPr>
+          <w:rFonts w:eastAsiaTheme="minorEastAsia"/>
+          <w:rtl/>
+          <w:lang w:val="en-US"/>
+        </w:rPr>
+      </w:pPr>
+    </w:p>
+    <w:p>
+      <w:pPr>
+        <w:bidi/>
+        <w:rPr>
+          <w:rFonts w:eastAsiaTheme="minorEastAsia"/>
+          <w:rtl/>
+          <w:lang w:val="en-US"/>
+        </w:rPr>
+      </w:pPr>
+      <w:r>
+        <w:rPr>
+          <w:rFonts w:eastAsiaTheme="minorEastAsia" w:cs="Arial"/>
+          <w:rtl/>
+          <w:lang w:val="en-US"/>
+        </w:rPr>
+        <w:drawing>
+          <wp:inline distT="0" distB="0" distL="0" distR="0" wp14:anchorId="76D95878" wp14:editId="2E80264C">
+            <wp:extent cx="5943600" cy="4482465"/>
+            <wp:effectExtent l="0" t="0" r="0" b="635"/>
+            <wp:docPr id="1" name="Picture 1" descr="Chart, line chart&#10;&#10;Description automatically generated"/>
+            <wp:cNvGraphicFramePr>
+              <a:graphicFrameLocks xmlns:a="http://schemas.openxmlformats.org/drawingml/2006/main" noChangeAspect="1"/>
+            </wp:cNvGraphicFramePr>
+            <a:graphic xmlns:a="http://schemas.openxmlformats.org/drawingml/2006/main">
+              <a:graphicData uri="http://schemas.openxmlformats.org/drawingml/2006/picture">
+                <pic:pic xmlns:pic="http://schemas.openxmlformats.org/drawingml/2006/picture">
+                  <pic:nvPicPr>
+                    <pic:cNvPr id="1" name="Picture 1" descr="Chart, line chart&#10;&#10;Description automatically generated"/>
+                    <pic:cNvPicPr/>
+                  </pic:nvPicPr>
+                  <pic:blipFill>
+                    <a:blip r:embed="rId5"/>
+                    <a:stretch>
+                      <a:fillRect/>
+                    </a:stretch>
+                  </pic:blipFill>
+                  <pic:spPr>
+                    <a:xfrm>
+                      <a:off x="0" y="0"/>
+                      <a:ext cx="5943600" cy="4482465"/>
+                    </a:xfrm>
+                    <a:prstGeom prst="rect">
+                      <a:avLst/>
+                    </a:prstGeom>
+                  </pic:spPr>
+                </pic:pic>
+              </a:graphicData>
+            </a:graphic>
+          </wp:inline>
+        </w:drawing>
+      </w:r>
+    </w:p>
+    <w:p>
+      <w:pPr>
+        <w:bidi/>
+        <w:rPr>
+          <w:rFonts w:eastAsiaTheme="minorEastAsia"/>
+          <w:b/>
+          <w:bCs/>
+          <w:u w:val="single"/>
+          <w:rtl/>
+          <w:lang w:val="en-US"/>
+        </w:rPr>
+      </w:pPr>
+    </w:p>
+    <w:p>
+      <w:pPr>
+        <w:bidi/>
+        <w:rPr>
+          <w:rFonts w:eastAsiaTheme="minorEastAsia"/>
+          <w:b/>
+          <w:bCs/>
+          <w:u w:val="single"/>
+          <w:rtl/>
           <w:lang w:val="en-US"/>
         </w:rPr>
       </w:pPr>
@@ -6659,17 +7495,7 @@
                       <w:rFonts w:ascii="Cambria Math" w:eastAsiaTheme="minorEastAsia" w:hAnsi="Cambria Math" w:hint="cs"/>
                       <w:lang w:val="en-US"/>
                     </w:rPr>
-                    <m:t>6</m:t>
-                  </m:r>
-                  <m:r>
-                    <m:rPr>
-                      <m:sty m:val="p"/>
-                    </m:rPr>
-                    <w:rPr>
-                      <w:rFonts w:ascii="Cambria Math" w:eastAsiaTheme="minorEastAsia" w:hAnsi="Cambria Math" w:hint="cs"/>
-                      <w:lang w:val="en-US"/>
-                    </w:rPr>
-                    <m:t>4</m:t>
+                    <m:t>64</m:t>
                   </m:r>
                 </m:sup>
               </m:sSup>
@@ -6827,17 +7653,7 @@
                           <w:rFonts w:ascii="Cambria Math" w:eastAsiaTheme="minorEastAsia" w:hAnsi="Cambria Math" w:hint="cs"/>
                           <w:lang w:val="en-US"/>
                         </w:rPr>
-                        <m:t>)</m:t>
-                      </m:r>
-                      <m:r>
-                        <m:rPr>
-                          <m:sty m:val="p"/>
-                        </m:rPr>
-                        <w:rPr>
-                          <w:rFonts w:ascii="Cambria Math" w:eastAsiaTheme="minorEastAsia" w:hAnsi="Cambria Math" w:hint="cs"/>
-                          <w:lang w:val="en-US"/>
-                        </w:rPr>
-                        <m:t>(3</m:t>
+                        <m:t>)(3</m:t>
                       </m:r>
                       <m:sSup>
                         <m:sSupPr>
@@ -8616,17 +9432,7 @@
                       <w:rFonts w:ascii="Cambria Math" w:eastAsiaTheme="minorEastAsia" w:hAnsi="Cambria Math" w:hint="cs"/>
                       <w:lang w:val="en-US"/>
                     </w:rPr>
-                    <m:t>4</m:t>
-                  </m:r>
-                  <m:r>
-                    <m:rPr>
-                      <m:sty m:val="p"/>
-                    </m:rPr>
-                    <w:rPr>
-                      <w:rFonts w:ascii="Cambria Math" w:eastAsiaTheme="minorEastAsia" w:hAnsi="Cambria Math" w:hint="cs"/>
-                      <w:lang w:val="en-US"/>
-                    </w:rPr>
-                    <m:t>1</m:t>
+                    <m:t>41</m:t>
                   </m:r>
                 </m:sup>
               </m:sSup>
@@ -11224,17 +12030,7 @@
               <w:rFonts w:ascii="Cambria Math" w:eastAsiaTheme="minorEastAsia" w:hAnsi="Cambria Math" w:hint="cs"/>
               <w:lang w:val="en-US"/>
             </w:rPr>
-            <m:t>-</m:t>
-          </m:r>
-          <m:r>
-            <m:rPr>
-              <m:sty m:val="p"/>
-            </m:rPr>
-            <w:rPr>
-              <w:rFonts w:ascii="Cambria Math" w:eastAsiaTheme="minorEastAsia" w:hAnsi="Cambria Math" w:hint="cs"/>
-              <w:lang w:val="en-US"/>
-            </w:rPr>
-            <m:t>3</m:t>
+            <m:t>-3</m:t>
           </m:r>
           <m:sSup>
             <m:sSupPr>
@@ -11715,7 +12511,6 @@
           <w:rtl/>
           <w:lang w:val="en-US"/>
         </w:rPr>
-        <w:lastRenderedPageBreak/>
         <w:t xml:space="preserve">כעת נבדוק כי </w:t>
       </w:r>
       <w:r>
@@ -12629,6 +13424,7 @@
           <w:rtl/>
           <w:lang w:val="en-US"/>
         </w:rPr>
+        <w:lastRenderedPageBreak/>
         <w:t>נשים לב כי זה מתקיים תמיד מכיוון שאין ל-</w:t>
       </w:r>
       <m:oMath>
@@ -12815,25 +13611,7 @@
           <w:rtl/>
           <w:lang w:val="en-US"/>
         </w:rPr>
-        <w:t xml:space="preserve"> אז אין פתרון למש</w:t>
-      </w:r>
-      <w:proofErr w:type="spellStart"/>
-      <w:r>
-        <w:rPr>
-          <w:rFonts w:eastAsiaTheme="minorEastAsia" w:hint="cs"/>
-          <w:rtl/>
-          <w:lang w:val="en-US"/>
-        </w:rPr>
-        <w:t>וואה</w:t>
-      </w:r>
-      <w:proofErr w:type="spellEnd"/>
-      <w:r>
-        <w:rPr>
-          <w:rFonts w:eastAsiaTheme="minorEastAsia" w:hint="cs"/>
-          <w:rtl/>
-          <w:lang w:val="en-US"/>
-        </w:rPr>
-        <w:t xml:space="preserve"> הריבועית עבור שוויון ל0, וגם היא רציפה וחיובית בנקודה </w:t>
+        <w:t xml:space="preserve"> אז אין פתרון למשוואה הריבועית עבור שוויון ל0, וגם היא רציפה וחיובית בנקודה </w:t>
       </w:r>
       <m:oMath>
         <m:sSub>
@@ -13808,27 +14586,7 @@
               <w:rFonts w:ascii="Cambria Math" w:eastAsiaTheme="minorEastAsia" w:hAnsi="Cambria Math" w:hint="cs"/>
               <w:lang w:val="en-US"/>
             </w:rPr>
-            <m:t>+5</m:t>
-          </m:r>
-          <m:r>
-            <m:rPr>
-              <m:sty m:val="p"/>
-            </m:rPr>
-            <w:rPr>
-              <w:rFonts w:ascii="Cambria Math" w:eastAsiaTheme="minorEastAsia" w:hAnsi="Cambria Math" w:hint="cs"/>
-              <w:lang w:val="en-US"/>
-            </w:rPr>
-            <m:t>&gt;</m:t>
-          </m:r>
-          <m:r>
-            <m:rPr>
-              <m:sty m:val="p"/>
-            </m:rPr>
-            <w:rPr>
-              <w:rFonts w:ascii="Cambria Math" w:eastAsiaTheme="minorEastAsia" w:hAnsi="Cambria Math" w:hint="cs"/>
-              <w:lang w:val="en-US"/>
-            </w:rPr>
-            <m:t>0</m:t>
+            <m:t>+5&gt;0</m:t>
           </m:r>
         </m:oMath>
       </m:oMathPara>
@@ -14034,25 +14792,7 @@
           <w:rtl/>
           <w:lang w:val="en-US"/>
         </w:rPr>
-        <w:t xml:space="preserve"> אז אין פתרון למש</w:t>
-      </w:r>
-      <w:proofErr w:type="spellStart"/>
-      <w:r>
-        <w:rPr>
-          <w:rFonts w:eastAsiaTheme="minorEastAsia" w:hint="cs"/>
-          <w:rtl/>
-          <w:lang w:val="en-US"/>
-        </w:rPr>
-        <w:t>וואה</w:t>
-      </w:r>
-      <w:proofErr w:type="spellEnd"/>
-      <w:r>
-        <w:rPr>
-          <w:rFonts w:eastAsiaTheme="minorEastAsia" w:hint="cs"/>
-          <w:rtl/>
-          <w:lang w:val="en-US"/>
-        </w:rPr>
-        <w:t xml:space="preserve"> הריבועית עבור שוויון ל0, וגם היא רציפה וחיובית בנקודה </w:t>
+        <w:t xml:space="preserve"> אז אין פתרון למשוואה הריבועית עבור שוויון ל0, וגם היא רציפה וחיובית בנקודה </w:t>
       </w:r>
       <m:oMath>
         <m:sSub>
@@ -14100,27 +14840,7 @@
             <w:rFonts w:ascii="Cambria Math" w:eastAsiaTheme="minorEastAsia" w:hAnsi="Cambria Math" w:hint="cs"/>
             <w:lang w:val="en-US"/>
           </w:rPr>
-          <m:t>=</m:t>
-        </m:r>
-        <m:r>
-          <m:rPr>
-            <m:sty m:val="p"/>
-          </m:rPr>
-          <w:rPr>
-            <w:rFonts w:ascii="Cambria Math" w:eastAsiaTheme="minorEastAsia" w:hAnsi="Cambria Math" w:hint="cs"/>
-            <w:lang w:val="en-US"/>
-          </w:rPr>
-          <m:t>-</m:t>
-        </m:r>
-        <m:r>
-          <m:rPr>
-            <m:sty m:val="p"/>
-          </m:rPr>
-          <w:rPr>
-            <w:rFonts w:ascii="Cambria Math" w:eastAsiaTheme="minorEastAsia" w:hAnsi="Cambria Math" w:hint="cs"/>
-            <w:lang w:val="en-US"/>
-          </w:rPr>
-          <m:t>2</m:t>
+          <m:t>=-2</m:t>
         </m:r>
       </m:oMath>
       <w:r>
@@ -14150,27 +14870,7 @@
                 <w:rFonts w:ascii="Cambria Math" w:eastAsiaTheme="minorEastAsia" w:hAnsi="Cambria Math" w:hint="cs"/>
                 <w:lang w:val="en-US"/>
               </w:rPr>
-              <m:t>(-</m:t>
-            </m:r>
-            <m:r>
-              <m:rPr>
-                <m:sty m:val="p"/>
-              </m:rPr>
-              <w:rPr>
-                <w:rFonts w:ascii="Cambria Math" w:eastAsiaTheme="minorEastAsia" w:hAnsi="Cambria Math" w:hint="cs"/>
-                <w:lang w:val="en-US"/>
-              </w:rPr>
-              <m:t>2</m:t>
-            </m:r>
-            <m:r>
-              <m:rPr>
-                <m:sty m:val="p"/>
-              </m:rPr>
-              <w:rPr>
-                <w:rFonts w:ascii="Cambria Math" w:eastAsiaTheme="minorEastAsia" w:hAnsi="Cambria Math" w:hint="cs"/>
-                <w:lang w:val="en-US"/>
-              </w:rPr>
-              <m:t>)</m:t>
+              <m:t>(-2)</m:t>
             </m:r>
             <m:ctrlPr>
               <w:rPr>
@@ -14268,37 +14968,7 @@
             <w:rFonts w:ascii="Cambria Math" w:eastAsiaTheme="minorEastAsia" w:hAnsi="Cambria Math" w:hint="cs"/>
             <w:lang w:val="en-US"/>
           </w:rPr>
-          <m:t>(-</m:t>
-        </m:r>
-        <m:r>
-          <m:rPr>
-            <m:sty m:val="p"/>
-          </m:rPr>
-          <w:rPr>
-            <w:rFonts w:ascii="Cambria Math" w:eastAsiaTheme="minorEastAsia" w:hAnsi="Cambria Math" w:hint="cs"/>
-            <w:lang w:val="en-US"/>
-          </w:rPr>
-          <m:t>2</m:t>
-        </m:r>
-        <m:r>
-          <m:rPr>
-            <m:sty m:val="p"/>
-          </m:rPr>
-          <w:rPr>
-            <w:rFonts w:ascii="Cambria Math" w:eastAsiaTheme="minorEastAsia" w:hAnsi="Cambria Math" w:hint="cs"/>
-            <w:lang w:val="en-US"/>
-          </w:rPr>
-          <m:t>)</m:t>
-        </m:r>
-        <m:r>
-          <m:rPr>
-            <m:sty m:val="p"/>
-          </m:rPr>
-          <w:rPr>
-            <w:rFonts w:ascii="Cambria Math" w:eastAsiaTheme="minorEastAsia" w:hAnsi="Cambria Math" w:hint="cs"/>
-            <w:lang w:val="en-US"/>
-          </w:rPr>
-          <m:t>+5&gt;0</m:t>
+          <m:t>(-2)+5&gt;0</m:t>
         </m:r>
       </m:oMath>
       <w:r>
@@ -16021,7 +16691,6 @@
           <w:rtl/>
           <w:lang w:val="en-US"/>
         </w:rPr>
-        <w:lastRenderedPageBreak/>
         <w:t xml:space="preserve">אחרת, נראה כי סדרת הערכים </w:t>
       </w:r>
       <m:oMath>
@@ -16557,6 +17226,7 @@
           <w:rtl/>
           <w:lang w:val="en-US"/>
         </w:rPr>
+        <w:lastRenderedPageBreak/>
         <w:tab/>
       </w:r>
       <w:r>
@@ -18673,25 +19343,7 @@
           <w:rtl/>
           <w:lang w:val="en-US"/>
         </w:rPr>
-        <w:t xml:space="preserve"> </w:t>
-      </w:r>
-      <w:proofErr w:type="spellStart"/>
-      <w:r>
-        <w:rPr>
-          <w:rFonts w:eastAsiaTheme="minorEastAsia" w:hint="cs"/>
-          <w:rtl/>
-          <w:lang w:val="en-US"/>
-        </w:rPr>
-        <w:t>מונ</w:t>
-      </w:r>
-      <w:proofErr w:type="spellEnd"/>
-      <w:r>
-        <w:rPr>
-          <w:rFonts w:eastAsiaTheme="minorEastAsia" w:hint="cs"/>
-          <w:rtl/>
-          <w:lang w:val="en-US"/>
-        </w:rPr>
-        <w:t xml:space="preserve">׳ עולה לכן </w:t>
+        <w:t xml:space="preserve"> מונ׳ עולה לכן </w:t>
       </w:r>
       <m:oMath>
         <m:r>
@@ -19701,14 +20353,7 @@
               <w:rFonts w:ascii="Cambria Math" w:eastAsiaTheme="minorEastAsia" w:hAnsi="Cambria Math" w:hint="cs"/>
               <w:lang w:val="en-US"/>
             </w:rPr>
-            <m:t>=</m:t>
-          </m:r>
-          <m:r>
-            <w:rPr>
-              <w:rFonts w:ascii="Cambria Math" w:eastAsiaTheme="minorEastAsia" w:hAnsi="Cambria Math" w:hint="cs"/>
-              <w:lang w:val="en-US"/>
-            </w:rPr>
-            <m:t>a</m:t>
+            <m:t>=a</m:t>
           </m:r>
         </m:oMath>
       </m:oMathPara>
@@ -20166,7 +20811,6 @@
           <w:rtl/>
           <w:lang w:val="en-US"/>
         </w:rPr>
-        <w:lastRenderedPageBreak/>
         <w:t>לכן הסדרה מתכנסת לשורש הפונקציה כנדרש.</w:t>
       </w:r>
     </w:p>
@@ -20663,7 +21307,16 @@
           <w:rtl/>
           <w:lang w:val="en-US"/>
         </w:rPr>
-        <w:t xml:space="preserve"> היא מונוטונית יורדת אזי </w:t>
+        <w:t xml:space="preserve"> </w:t>
+      </w:r>
+      <w:r>
+        <w:rPr>
+          <w:rFonts w:eastAsiaTheme="minorEastAsia" w:hint="cs"/>
+          <w:rtl/>
+          <w:lang w:val="en-US"/>
+        </w:rPr>
+        <w:lastRenderedPageBreak/>
+        <w:t xml:space="preserve">היא מונוטונית יורדת אזי </w:t>
       </w:r>
       <m:oMath>
         <m:sSub>
@@ -21478,7 +22131,6 @@
           <w:rtl/>
           <w:lang w:val="en-US"/>
         </w:rPr>
-        <w:lastRenderedPageBreak/>
         <w:t>שאלה 1:</w:t>
       </w:r>
     </w:p>
@@ -21781,6 +22433,15 @@
           <w:szCs w:val="27"/>
         </w:rPr>
         <w:br/>
+      </w:r>
+      <w:r>
+        <w:rPr>
+          <w:rFonts w:ascii="Courier New" w:eastAsia="Times New Roman" w:hAnsi="Courier New" w:cs="Courier New"/>
+          <w:color w:val="A9B7C6"/>
+          <w:sz w:val="27"/>
+          <w:szCs w:val="27"/>
+        </w:rPr>
+        <w:lastRenderedPageBreak/>
         <w:t xml:space="preserve">    </w:t>
       </w:r>
       <w:r>
@@ -22655,15 +23316,6 @@
           <w:szCs w:val="27"/>
         </w:rPr>
         <w:br/>
-      </w:r>
-      <w:r>
-        <w:rPr>
-          <w:rFonts w:ascii="Courier New" w:eastAsia="Times New Roman" w:hAnsi="Courier New" w:cs="Courier New"/>
-          <w:color w:val="A9B7C6"/>
-          <w:sz w:val="27"/>
-          <w:szCs w:val="27"/>
-        </w:rPr>
-        <w:lastRenderedPageBreak/>
         <w:t xml:space="preserve">            a = z</w:t>
       </w:r>
       <w:r>
@@ -22923,6 +23575,17 @@
           <w:szCs w:val="27"/>
         </w:rPr>
         <w:br/>
+      </w:r>
+      <w:r>
+        <w:rPr>
+          <w:rFonts w:ascii="Courier New" w:eastAsia="Times New Roman" w:hAnsi="Courier New" w:cs="Courier New"/>
+          <w:i/>
+          <w:iCs/>
+          <w:color w:val="629755"/>
+          <w:sz w:val="27"/>
+          <w:szCs w:val="27"/>
+        </w:rPr>
+        <w:lastRenderedPageBreak/>
         <w:t xml:space="preserve">    </w:t>
       </w:r>
       <w:r>
@@ -23805,15 +24468,6 @@
           <w:szCs w:val="27"/>
         </w:rPr>
         <w:br/>
-      </w:r>
-      <w:r>
-        <w:rPr>
-          <w:rFonts w:ascii="Courier New" w:eastAsia="Times New Roman" w:hAnsi="Courier New" w:cs="Courier New"/>
-          <w:color w:val="A9B7C6"/>
-          <w:sz w:val="27"/>
-          <w:szCs w:val="27"/>
-        </w:rPr>
-        <w:lastRenderedPageBreak/>
         <w:t xml:space="preserve">            xi_minus_1 = xi</w:t>
       </w:r>
       <w:r>
@@ -24032,6 +24686,7 @@
           <w:sz w:val="27"/>
           <w:szCs w:val="27"/>
         </w:rPr>
+        <w:lastRenderedPageBreak/>
         <w:t xml:space="preserve">def </w:t>
       </w:r>
       <w:r>
@@ -25137,15 +25792,6 @@
           <w:szCs w:val="27"/>
         </w:rPr>
         <w:br/>
-      </w:r>
-      <w:r>
-        <w:rPr>
-          <w:rFonts w:ascii="Courier New" w:eastAsia="Times New Roman" w:hAnsi="Courier New" w:cs="Courier New"/>
-          <w:color w:val="A9B7C6"/>
-          <w:sz w:val="27"/>
-          <w:szCs w:val="27"/>
-        </w:rPr>
-        <w:lastRenderedPageBreak/>
         <w:t xml:space="preserve">    plt.legend()</w:t>
       </w:r>
       <w:r>
@@ -25255,7 +25901,7 @@
       <w:pPr>
         <w:bidi/>
         <w:rPr>
-          <w:rFonts w:eastAsiaTheme="minorEastAsia" w:hint="cs"/>
+          <w:rFonts w:eastAsiaTheme="minorEastAsia"/>
           <w:u w:val="single"/>
           <w:rtl/>
         </w:rPr>
@@ -25274,6 +25920,95 @@
 <file path=word/numbering.xml><?xml version="1.0" encoding="utf-8"?>
 <w:numbering xmlns:wpc="http://schemas.microsoft.com/office/word/2010/wordprocessingCanvas" xmlns:cx="http://schemas.microsoft.com/office/drawing/2014/chartex" xmlns:cx1="http://schemas.microsoft.com/office/drawing/2015/9/8/chartex" xmlns:cx2="http://schemas.microsoft.com/office/drawing/2015/10/21/chartex" xmlns:cx3="http://schemas.microsoft.com/office/drawing/2016/5/9/chartex" xmlns:cx4="http://schemas.microsoft.com/office/drawing/2016/5/10/chartex" xmlns:cx5="http://schemas.microsoft.com/office/drawing/2016/5/11/chartex" xmlns:cx6="http://schemas.microsoft.com/office/drawing/2016/5/12/chartex" xmlns:cx7="http://schemas.microsoft.com/office/drawing/2016/5/13/chartex" xmlns:cx8="http://schemas.microsoft.com/office/drawing/2016/5/14/chartex" xmlns:mc="http://schemas.openxmlformats.org/markup-compatibility/2006" xmlns:aink="http://schemas.microsoft.com/office/drawing/2016/ink" xmlns:am3d="http://schemas.microsoft.com/office/drawing/2017/model3d" xmlns:o="urn:schemas-microsoft-com:office:office" xmlns:r="http://schemas.openxmlformats.org/officeDocument/2006/relationships" xmlns:m="http://schemas.openxmlformats.org/officeDocument/2006/math" xmlns:v="urn:schemas-microsoft-com:vml" xmlns:wp14="http://schemas.microsoft.com/office/word/2010/wordprocessingDrawing" xmlns:wp="http://schemas.openxmlformats.org/drawingml/2006/wordprocessingDrawing" xmlns:w10="urn:schemas-microsoft-com:office:word" xmlns:w="http://schemas.openxmlformats.org/wordprocessingml/2006/main" xmlns:w14="http://schemas.microsoft.com/office/word/2010/wordml" xmlns:w15="http://schemas.microsoft.com/office/word/2012/wordml" xmlns:w16cex="http://schemas.microsoft.com/office/word/2018/wordml/cex" xmlns:w16cid="http://schemas.microsoft.com/office/word/2016/wordml/cid" xmlns:w16="http://schemas.microsoft.com/office/word/2018/wordml" xmlns:w16sdtdh="http://schemas.microsoft.com/office/word/2020/wordml/sdtdatahash" xmlns:w16se="http://schemas.microsoft.com/office/word/2015/wordml/symex" xmlns:wpg="http://schemas.microsoft.com/office/word/2010/wordprocessingGroup" xmlns:wpi="http://schemas.microsoft.com/office/word/2010/wordprocessingInk" xmlns:wne="http://schemas.microsoft.com/office/word/2006/wordml" xmlns:wps="http://schemas.microsoft.com/office/word/2010/wordprocessingShape" mc:Ignorable="w14 w15 w16se w16cid w16 w16cex w16sdtdh wp14">
   <w:abstractNum w:abstractNumId="0" w15:restartNumberingAfterBreak="0">
+    <w:nsid w:val="08BB0F5B"/>
+    <w:multiLevelType w:val="hybridMultilevel"/>
+    <w:tmpl w:val="557E20AC"/>
+    <w:lvl w:ilvl="0" w:tplc="CD4A28D8">
+      <w:start w:val="1"/>
+      <w:numFmt w:val="hebrew1"/>
+      <w:lvlText w:val="%1."/>
+      <w:lvlJc w:val="left"/>
+      <w:pPr>
+        <w:ind w:left="720" w:hanging="360"/>
+      </w:pPr>
+      <w:rPr>
+        <w:rFonts w:hint="default"/>
+      </w:rPr>
+    </w:lvl>
+    <w:lvl w:ilvl="1" w:tplc="04090019" w:tentative="1">
+      <w:start w:val="1"/>
+      <w:numFmt w:val="lowerLetter"/>
+      <w:lvlText w:val="%2."/>
+      <w:lvlJc w:val="left"/>
+      <w:pPr>
+        <w:ind w:left="1440" w:hanging="360"/>
+      </w:pPr>
+    </w:lvl>
+    <w:lvl w:ilvl="2" w:tplc="0409001B" w:tentative="1">
+      <w:start w:val="1"/>
+      <w:numFmt w:val="lowerRoman"/>
+      <w:lvlText w:val="%3."/>
+      <w:lvlJc w:val="right"/>
+      <w:pPr>
+        <w:ind w:left="2160" w:hanging="180"/>
+      </w:pPr>
+    </w:lvl>
+    <w:lvl w:ilvl="3" w:tplc="0409000F" w:tentative="1">
+      <w:start w:val="1"/>
+      <w:numFmt w:val="decimal"/>
+      <w:lvlText w:val="%4."/>
+      <w:lvlJc w:val="left"/>
+      <w:pPr>
+        <w:ind w:left="2880" w:hanging="360"/>
+      </w:pPr>
+    </w:lvl>
+    <w:lvl w:ilvl="4" w:tplc="04090019" w:tentative="1">
+      <w:start w:val="1"/>
+      <w:numFmt w:val="lowerLetter"/>
+      <w:lvlText w:val="%5."/>
+      <w:lvlJc w:val="left"/>
+      <w:pPr>
+        <w:ind w:left="3600" w:hanging="360"/>
+      </w:pPr>
+    </w:lvl>
+    <w:lvl w:ilvl="5" w:tplc="0409001B" w:tentative="1">
+      <w:start w:val="1"/>
+      <w:numFmt w:val="lowerRoman"/>
+      <w:lvlText w:val="%6."/>
+      <w:lvlJc w:val="right"/>
+      <w:pPr>
+        <w:ind w:left="4320" w:hanging="180"/>
+      </w:pPr>
+    </w:lvl>
+    <w:lvl w:ilvl="6" w:tplc="0409000F" w:tentative="1">
+      <w:start w:val="1"/>
+      <w:numFmt w:val="decimal"/>
+      <w:lvlText w:val="%7."/>
+      <w:lvlJc w:val="left"/>
+      <w:pPr>
+        <w:ind w:left="5040" w:hanging="360"/>
+      </w:pPr>
+    </w:lvl>
+    <w:lvl w:ilvl="7" w:tplc="04090019" w:tentative="1">
+      <w:start w:val="1"/>
+      <w:numFmt w:val="lowerLetter"/>
+      <w:lvlText w:val="%8."/>
+      <w:lvlJc w:val="left"/>
+      <w:pPr>
+        <w:ind w:left="5760" w:hanging="360"/>
+      </w:pPr>
+    </w:lvl>
+    <w:lvl w:ilvl="8" w:tplc="0409001B" w:tentative="1">
+      <w:start w:val="1"/>
+      <w:numFmt w:val="lowerRoman"/>
+      <w:lvlText w:val="%9."/>
+      <w:lvlJc w:val="right"/>
+      <w:pPr>
+        <w:ind w:left="6480" w:hanging="180"/>
+      </w:pPr>
+    </w:lvl>
+  </w:abstractNum>
+  <w:abstractNum w:abstractNumId="1" w15:restartNumberingAfterBreak="0">
     <w:nsid w:val="1A7B1119"/>
     <w:multiLevelType w:val="hybridMultilevel"/>
     <w:tmpl w:val="636C894C"/>
@@ -25362,7 +26097,7 @@
       </w:pPr>
     </w:lvl>
   </w:abstractNum>
-  <w:abstractNum w:abstractNumId="1" w15:restartNumberingAfterBreak="0">
+  <w:abstractNum w:abstractNumId="2" w15:restartNumberingAfterBreak="0">
     <w:nsid w:val="28DD5E55"/>
     <w:multiLevelType w:val="hybridMultilevel"/>
     <w:tmpl w:val="6832B638"/>
@@ -25453,7 +26188,7 @@
       </w:pPr>
     </w:lvl>
   </w:abstractNum>
-  <w:abstractNum w:abstractNumId="2" w15:restartNumberingAfterBreak="0">
+  <w:abstractNum w:abstractNumId="3" w15:restartNumberingAfterBreak="0">
     <w:nsid w:val="68F37B75"/>
     <w:multiLevelType w:val="hybridMultilevel"/>
     <w:tmpl w:val="AD04236E"/>
@@ -25565,7 +26300,7 @@
       </w:rPr>
     </w:lvl>
   </w:abstractNum>
-  <w:abstractNum w:abstractNumId="3" w15:restartNumberingAfterBreak="0">
+  <w:abstractNum w:abstractNumId="4" w15:restartNumberingAfterBreak="0">
     <w:nsid w:val="6BCB07E5"/>
     <w:multiLevelType w:val="hybridMultilevel"/>
     <w:tmpl w:val="28BAB4E6"/>
@@ -25655,16 +26390,19 @@
     </w:lvl>
   </w:abstractNum>
   <w:num w:numId="1">
+    <w:abstractNumId w:val="2"/>
+  </w:num>
+  <w:num w:numId="2">
     <w:abstractNumId w:val="1"/>
   </w:num>
-  <w:num w:numId="2">
-    <w:abstractNumId w:val="0"/>
+  <w:num w:numId="3">
+    <w:abstractNumId w:val="4"/>
   </w:num>
-  <w:num w:numId="3">
+  <w:num w:numId="4">
     <w:abstractNumId w:val="3"/>
   </w:num>
-  <w:num w:numId="4">
-    <w:abstractNumId w:val="2"/>
+  <w:num w:numId="5">
+    <w:abstractNumId w:val="0"/>
   </w:num>
 </w:numbering>
 </file>
@@ -26159,6 +26897,22 @@
       <w:szCs w:val="20"/>
     </w:rPr>
   </w:style>
+  <w:style w:type="table" w:styleId="TableGrid">
+    <w:name w:val="Table Grid"/>
+    <w:basedOn w:val="TableNormal"/>
+    <w:uiPriority w:val="39"/>
+    <w:rsid w:val="00122478"/>
+    <w:tblPr>
+      <w:tblBorders>
+        <w:top w:val="single" w:sz="4" w:space="0" w:color="auto"/>
+        <w:left w:val="single" w:sz="4" w:space="0" w:color="auto"/>
+        <w:bottom w:val="single" w:sz="4" w:space="0" w:color="auto"/>
+        <w:right w:val="single" w:sz="4" w:space="0" w:color="auto"/>
+        <w:insideH w:val="single" w:sz="4" w:space="0" w:color="auto"/>
+        <w:insideV w:val="single" w:sz="4" w:space="0" w:color="auto"/>
+      </w:tblBorders>
+    </w:tblPr>
+  </w:style>
 </w:styles>
 </file>
 

</xml_diff>